<commit_message>
templates to file, phpword be able to work
</commit_message>
<xml_diff>
--- a/reference-forms/doc-forms/ANNEX-D-PERSONAL-TRAVEL-AUTHORITY_SAMPLE.docx
+++ b/reference-forms/doc-forms/ANNEX-D-PERSONAL-TRAVEL-AUTHORITY_SAMPLE.docx
@@ -106,9 +106,29 @@
               <w:pStyle w:val="NoSpacing"/>
               <w:spacing w:line="276" w:lineRule="auto"/>
               <w:rPr>
-                <w:rFonts w:ascii="Bookman Old Style" w:hAnsi="Bookman Old Style"/>
-              </w:rPr>
-            </w:pPr>
+                <w:rFonts w:asciiTheme="minorHAnsi" w:hAnsiTheme="minorHAnsi" w:cstheme="minorHAnsi"/>
+              </w:rPr>
+            </w:pPr>
+            <w:r>
+              <w:rPr>
+                <w:rFonts w:asciiTheme="minorHAnsi" w:hAnsiTheme="minorHAnsi" w:cstheme="minorHAnsi"/>
+              </w:rPr>
+              <w:t>${</w:t>
+            </w:r>
+            <w:proofErr w:type="spellStart"/>
+            <w:r>
+              <w:rPr>
+                <w:rFonts w:asciiTheme="minorHAnsi" w:hAnsiTheme="minorHAnsi" w:cstheme="minorHAnsi"/>
+              </w:rPr>
+              <w:t>employee_name</w:t>
+            </w:r>
+            <w:proofErr w:type="spellEnd"/>
+            <w:r>
+              <w:rPr>
+                <w:rFonts w:asciiTheme="minorHAnsi" w:hAnsiTheme="minorHAnsi" w:cstheme="minorHAnsi"/>
+              </w:rPr>
+              <w:t>}</w:t>
+            </w:r>
           </w:p>
         </w:tc>
       </w:tr>
@@ -149,9 +169,29 @@
               <w:pStyle w:val="NoSpacing"/>
               <w:spacing w:line="276" w:lineRule="auto"/>
               <w:rPr>
-                <w:rFonts w:ascii="Bookman Old Style" w:hAnsi="Bookman Old Style"/>
-              </w:rPr>
-            </w:pPr>
+                <w:rFonts w:asciiTheme="minorHAnsi" w:hAnsiTheme="minorHAnsi" w:cstheme="minorHAnsi"/>
+              </w:rPr>
+            </w:pPr>
+            <w:r>
+              <w:rPr>
+                <w:rFonts w:asciiTheme="minorHAnsi" w:hAnsiTheme="minorHAnsi" w:cstheme="minorHAnsi"/>
+              </w:rPr>
+              <w:t>${</w:t>
+            </w:r>
+            <w:proofErr w:type="spellStart"/>
+            <w:r>
+              <w:rPr>
+                <w:rFonts w:asciiTheme="minorHAnsi" w:hAnsiTheme="minorHAnsi" w:cstheme="minorHAnsi"/>
+              </w:rPr>
+              <w:t>employee_position</w:t>
+            </w:r>
+            <w:proofErr w:type="spellEnd"/>
+            <w:r>
+              <w:rPr>
+                <w:rFonts w:asciiTheme="minorHAnsi" w:hAnsiTheme="minorHAnsi" w:cstheme="minorHAnsi"/>
+              </w:rPr>
+              <w:t>}</w:t>
+            </w:r>
           </w:p>
         </w:tc>
       </w:tr>
@@ -192,9 +232,29 @@
               <w:pStyle w:val="NoSpacing"/>
               <w:spacing w:line="276" w:lineRule="auto"/>
               <w:rPr>
-                <w:rFonts w:ascii="Bookman Old Style" w:hAnsi="Bookman Old Style"/>
-              </w:rPr>
-            </w:pPr>
+                <w:rFonts w:asciiTheme="minorHAnsi" w:hAnsiTheme="minorHAnsi" w:cstheme="minorHAnsi"/>
+              </w:rPr>
+            </w:pPr>
+            <w:r>
+              <w:rPr>
+                <w:rFonts w:asciiTheme="minorHAnsi" w:hAnsiTheme="minorHAnsi" w:cstheme="minorHAnsi"/>
+              </w:rPr>
+              <w:t>${</w:t>
+            </w:r>
+            <w:proofErr w:type="spellStart"/>
+            <w:r>
+              <w:rPr>
+                <w:rFonts w:asciiTheme="minorHAnsi" w:hAnsiTheme="minorHAnsi" w:cstheme="minorHAnsi"/>
+              </w:rPr>
+              <w:t>permanent_station</w:t>
+            </w:r>
+            <w:proofErr w:type="spellEnd"/>
+            <w:r>
+              <w:rPr>
+                <w:rFonts w:asciiTheme="minorHAnsi" w:hAnsiTheme="minorHAnsi" w:cstheme="minorHAnsi"/>
+              </w:rPr>
+              <w:t>}</w:t>
+            </w:r>
           </w:p>
         </w:tc>
       </w:tr>
@@ -235,9 +295,29 @@
               <w:pStyle w:val="NoSpacing"/>
               <w:spacing w:line="276" w:lineRule="auto"/>
               <w:rPr>
-                <w:rFonts w:ascii="Bookman Old Style" w:hAnsi="Bookman Old Style"/>
-              </w:rPr>
-            </w:pPr>
+                <w:rFonts w:asciiTheme="minorHAnsi" w:hAnsiTheme="minorHAnsi" w:cstheme="minorHAnsi"/>
+              </w:rPr>
+            </w:pPr>
+            <w:r>
+              <w:rPr>
+                <w:rFonts w:asciiTheme="minorHAnsi" w:hAnsiTheme="minorHAnsi" w:cstheme="minorHAnsi"/>
+              </w:rPr>
+              <w:t>${</w:t>
+            </w:r>
+            <w:proofErr w:type="spellStart"/>
+            <w:r>
+              <w:rPr>
+                <w:rFonts w:asciiTheme="minorHAnsi" w:hAnsiTheme="minorHAnsi" w:cstheme="minorHAnsi"/>
+              </w:rPr>
+              <w:t>inclusive_dates</w:t>
+            </w:r>
+            <w:proofErr w:type="spellEnd"/>
+            <w:r>
+              <w:rPr>
+                <w:rFonts w:asciiTheme="minorHAnsi" w:hAnsiTheme="minorHAnsi" w:cstheme="minorHAnsi"/>
+              </w:rPr>
+              <w:t>}</w:t>
+            </w:r>
           </w:p>
         </w:tc>
       </w:tr>
@@ -278,9 +358,15 @@
               <w:pStyle w:val="NoSpacing"/>
               <w:spacing w:line="276" w:lineRule="auto"/>
               <w:rPr>
-                <w:rFonts w:ascii="Bookman Old Style" w:hAnsi="Bookman Old Style"/>
-              </w:rPr>
-            </w:pPr>
+                <w:rFonts w:asciiTheme="minorHAnsi" w:hAnsiTheme="minorHAnsi" w:cstheme="minorHAnsi"/>
+              </w:rPr>
+            </w:pPr>
+            <w:r>
+              <w:rPr>
+                <w:rFonts w:asciiTheme="minorHAnsi" w:hAnsiTheme="minorHAnsi" w:cstheme="minorHAnsi"/>
+              </w:rPr>
+              <w:t>${destination}</w:t>
+            </w:r>
           </w:p>
         </w:tc>
       </w:tr>
@@ -314,6 +400,9 @@
           </w:p>
           <w:p>
             <w:pPr>
+              <w:tabs>
+                <w:tab w:val="left" w:pos="7440"/>
+              </w:tabs>
               <w:jc w:val="both"/>
               <w:rPr>
                 <w:rFonts w:ascii="Bookman Old Style" w:hAnsi="Bookman Old Style"/>
@@ -323,6 +412,242 @@
                 <w:szCs w:val="18"/>
               </w:rPr>
             </w:pPr>
+            <w:r>
+              <w:rPr>
+                <w:rFonts w:ascii="Times New Roman" w:hAnsi="Times New Roman"/>
+                <w:b/>
+                <w:bCs/>
+                <w:noProof/>
+                <w:sz w:val="18"/>
+                <w:szCs w:val="18"/>
+              </w:rPr>
+              <mc:AlternateContent>
+                <mc:Choice Requires="wps">
+                  <w:drawing>
+                    <wp:anchor distT="0" distB="0" distL="114300" distR="114300" simplePos="0" relativeHeight="251661312" behindDoc="0" locked="0" layoutInCell="1" allowOverlap="1" wp14:anchorId="4C2C48DB" wp14:editId="4AFFCA52">
+                      <wp:simplePos x="0" y="0"/>
+                      <wp:positionH relativeFrom="column">
+                        <wp:posOffset>3376930</wp:posOffset>
+                      </wp:positionH>
+                      <wp:positionV relativeFrom="paragraph">
+                        <wp:posOffset>140970</wp:posOffset>
+                      </wp:positionV>
+                      <wp:extent cx="2171700" cy="332105"/>
+                      <wp:effectExtent l="0" t="0" r="0" b="0"/>
+                      <wp:wrapNone/>
+                      <wp:docPr id="308987355" name="Text Box 308987355"/>
+                      <wp:cNvGraphicFramePr/>
+                      <a:graphic xmlns:a="http://schemas.openxmlformats.org/drawingml/2006/main">
+                        <a:graphicData uri="http://schemas.microsoft.com/office/word/2010/wordprocessingShape">
+                          <wps:wsp>
+                            <wps:cNvSpPr txBox="1"/>
+                            <wps:spPr>
+                              <a:xfrm>
+                                <a:off x="0" y="0"/>
+                                <a:ext cx="2171700" cy="332105"/>
+                              </a:xfrm>
+                              <a:prstGeom prst="rect">
+                                <a:avLst/>
+                              </a:prstGeom>
+                              <a:noFill/>
+                              <a:ln w="6350">
+                                <a:noFill/>
+                              </a:ln>
+                            </wps:spPr>
+                            <wps:txbx>
+                              <w:txbxContent>
+                                <w:p>
+                                  <w:pPr>
+                                    <w:jc w:val="center"/>
+                                  </w:pPr>
+                                  <w:r>
+                                    <w:t>${</w:t>
+                                  </w:r>
+                                  <w:proofErr w:type="spellStart"/>
+                                  <w:r>
+                                    <w:t>request</w:t>
+                                  </w:r>
+                                  <w:r>
+                                    <w:t>_date</w:t>
+                                  </w:r>
+                                  <w:proofErr w:type="spellEnd"/>
+                                  <w:r>
+                                    <w:t>}</w:t>
+                                  </w:r>
+                                </w:p>
+                              </w:txbxContent>
+                            </wps:txbx>
+                            <wps:bodyPr rot="0" spcFirstLastPara="0" vertOverflow="overflow" horzOverflow="overflow" vert="horz" wrap="square" lIns="91440" tIns="45720" rIns="91440" bIns="45720" numCol="1" spcCol="0" rtlCol="0" fromWordArt="0" anchor="t" anchorCtr="0" forceAA="0" compatLnSpc="1">
+                              <a:prstTxWarp prst="textNoShape">
+                                <a:avLst/>
+                              </a:prstTxWarp>
+                              <a:noAutofit/>
+                            </wps:bodyPr>
+                          </wps:wsp>
+                        </a:graphicData>
+                      </a:graphic>
+                      <wp14:sizeRelH relativeFrom="margin">
+                        <wp14:pctWidth>0</wp14:pctWidth>
+                      </wp14:sizeRelH>
+                      <wp14:sizeRelV relativeFrom="margin">
+                        <wp14:pctHeight>0</wp14:pctHeight>
+                      </wp14:sizeRelV>
+                    </wp:anchor>
+                  </w:drawing>
+                </mc:Choice>
+                <mc:Fallback>
+                  <w:pict>
+                    <v:shapetype w14:anchorId="4C2C48DB" id="_x0000_t202" coordsize="21600,21600" o:spt="202" path="m,l,21600r21600,l21600,xe">
+                      <v:stroke joinstyle="miter"/>
+                      <v:path gradientshapeok="t" o:connecttype="rect"/>
+                    </v:shapetype>
+                    <v:shape id="Text Box 308987355" o:spid="_x0000_s1026" type="#_x0000_t202" style="position:absolute;left:0;text-align:left;margin-left:265.9pt;margin-top:11.1pt;width:171pt;height:26.15pt;z-index:251661312;visibility:visible;mso-wrap-style:square;mso-width-percent:0;mso-height-percent:0;mso-wrap-distance-left:9pt;mso-wrap-distance-top:0;mso-wrap-distance-right:9pt;mso-wrap-distance-bottom:0;mso-position-horizontal:absolute;mso-position-horizontal-relative:text;mso-position-vertical:absolute;mso-position-vertical-relative:text;mso-width-percent:0;mso-height-percent:0;mso-width-relative:margin;mso-height-relative:margin;v-text-anchor:top" o:gfxdata="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" filled="f" stroked="f" strokeweight=".5pt">
+                      <v:textbox>
+                        <w:txbxContent>
+                          <w:p>
+                            <w:pPr>
+                              <w:jc w:val="center"/>
+                            </w:pPr>
+                            <w:r>
+                              <w:t>${</w:t>
+                            </w:r>
+                            <w:proofErr w:type="spellStart"/>
+                            <w:r>
+                              <w:t>request</w:t>
+                            </w:r>
+                            <w:r>
+                              <w:t>_date</w:t>
+                            </w:r>
+                            <w:proofErr w:type="spellEnd"/>
+                            <w:r>
+                              <w:t>}</w:t>
+                            </w:r>
+                          </w:p>
+                        </w:txbxContent>
+                      </v:textbox>
+                    </v:shape>
+                  </w:pict>
+                </mc:Fallback>
+              </mc:AlternateContent>
+            </w:r>
+            <w:r>
+              <w:rPr>
+                <w:rFonts w:ascii="Times New Roman" w:hAnsi="Times New Roman"/>
+                <w:b/>
+                <w:bCs/>
+                <w:noProof/>
+                <w:sz w:val="18"/>
+                <w:szCs w:val="18"/>
+              </w:rPr>
+              <mc:AlternateContent>
+                <mc:Choice Requires="wps">
+                  <w:drawing>
+                    <wp:anchor distT="0" distB="0" distL="114300" distR="114300" simplePos="0" relativeHeight="251659264" behindDoc="0" locked="0" layoutInCell="1" allowOverlap="1" wp14:anchorId="6BB6EECF" wp14:editId="25A9179C">
+                      <wp:simplePos x="0" y="0"/>
+                      <wp:positionH relativeFrom="column">
+                        <wp:posOffset>374650</wp:posOffset>
+                      </wp:positionH>
+                      <wp:positionV relativeFrom="paragraph">
+                        <wp:posOffset>125730</wp:posOffset>
+                      </wp:positionV>
+                      <wp:extent cx="2171700" cy="332105"/>
+                      <wp:effectExtent l="0" t="0" r="0" b="0"/>
+                      <wp:wrapNone/>
+                      <wp:docPr id="1" name="Text Box 1"/>
+                      <wp:cNvGraphicFramePr/>
+                      <a:graphic xmlns:a="http://schemas.openxmlformats.org/drawingml/2006/main">
+                        <a:graphicData uri="http://schemas.microsoft.com/office/word/2010/wordprocessingShape">
+                          <wps:wsp>
+                            <wps:cNvSpPr txBox="1"/>
+                            <wps:spPr>
+                              <a:xfrm>
+                                <a:off x="0" y="0"/>
+                                <a:ext cx="2171700" cy="332105"/>
+                              </a:xfrm>
+                              <a:prstGeom prst="rect">
+                                <a:avLst/>
+                              </a:prstGeom>
+                              <a:noFill/>
+                              <a:ln w="6350">
+                                <a:noFill/>
+                              </a:ln>
+                            </wps:spPr>
+                            <wps:txbx>
+                              <w:txbxContent>
+                                <w:p>
+                                  <w:pPr>
+                                    <w:jc w:val="center"/>
+                                  </w:pPr>
+                                  <w:r>
+                                    <w:t>${</w:t>
+                                  </w:r>
+                                  <w:proofErr w:type="spellStart"/>
+                                  <w:r>
+                                    <w:t>requesting_employee_name</w:t>
+                                  </w:r>
+                                  <w:proofErr w:type="spellEnd"/>
+                                  <w:r>
+                                    <w:t>}</w:t>
+                                  </w:r>
+                                </w:p>
+                              </w:txbxContent>
+                            </wps:txbx>
+                            <wps:bodyPr rot="0" spcFirstLastPara="0" vertOverflow="overflow" horzOverflow="overflow" vert="horz" wrap="square" lIns="91440" tIns="45720" rIns="91440" bIns="45720" numCol="1" spcCol="0" rtlCol="0" fromWordArt="0" anchor="t" anchorCtr="0" forceAA="0" compatLnSpc="1">
+                              <a:prstTxWarp prst="textNoShape">
+                                <a:avLst/>
+                              </a:prstTxWarp>
+                              <a:noAutofit/>
+                            </wps:bodyPr>
+                          </wps:wsp>
+                        </a:graphicData>
+                      </a:graphic>
+                      <wp14:sizeRelH relativeFrom="margin">
+                        <wp14:pctWidth>0</wp14:pctWidth>
+                      </wp14:sizeRelH>
+                      <wp14:sizeRelV relativeFrom="margin">
+                        <wp14:pctHeight>0</wp14:pctHeight>
+                      </wp14:sizeRelV>
+                    </wp:anchor>
+                  </w:drawing>
+                </mc:Choice>
+                <mc:Fallback>
+                  <w:pict>
+                    <v:shape w14:anchorId="6BB6EECF" id="Text Box 1" o:spid="_x0000_s1027" type="#_x0000_t202" style="position:absolute;left:0;text-align:left;margin-left:29.5pt;margin-top:9.9pt;width:171pt;height:26.15pt;z-index:251659264;visibility:visible;mso-wrap-style:square;mso-width-percent:0;mso-height-percent:0;mso-wrap-distance-left:9pt;mso-wrap-distance-top:0;mso-wrap-distance-right:9pt;mso-wrap-distance-bottom:0;mso-position-horizontal:absolute;mso-position-horizontal-relative:text;mso-position-vertical:absolute;mso-position-vertical-relative:text;mso-width-percent:0;mso-height-percent:0;mso-width-relative:margin;mso-height-relative:margin;v-text-anchor:top" o:gfxdata="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" filled="f" stroked="f" strokeweight=".5pt">
+                      <v:textbox>
+                        <w:txbxContent>
+                          <w:p>
+                            <w:pPr>
+                              <w:jc w:val="center"/>
+                            </w:pPr>
+                            <w:r>
+                              <w:t>${</w:t>
+                            </w:r>
+                            <w:proofErr w:type="spellStart"/>
+                            <w:r>
+                              <w:t>requesting_employee_name</w:t>
+                            </w:r>
+                            <w:proofErr w:type="spellEnd"/>
+                            <w:r>
+                              <w:t>}</w:t>
+                            </w:r>
+                          </w:p>
+                        </w:txbxContent>
+                      </v:textbox>
+                    </v:shape>
+                  </w:pict>
+                </mc:Fallback>
+              </mc:AlternateContent>
+            </w:r>
+            <w:r>
+              <w:rPr>
+                <w:rFonts w:ascii="Bookman Old Style" w:hAnsi="Bookman Old Style"/>
+                <w:i/>
+                <w:iCs/>
+                <w:sz w:val="18"/>
+                <w:szCs w:val="18"/>
+              </w:rPr>
+              <w:tab/>
+            </w:r>
           </w:p>
           <w:p>
             <w:pPr>
@@ -341,28 +666,21 @@
               <w:rPr>
                 <w:rFonts w:ascii="Bookman Old Style" w:hAnsi="Bookman Old Style"/>
               </w:rPr>
-              <w:t xml:space="preserve">        </w:t>
-            </w:r>
-            <w:r>
-              <w:rPr>
-                <w:rFonts w:ascii="Bookman Old Style" w:hAnsi="Bookman Old Style"/>
-              </w:rPr>
               <w:t xml:space="preserve">      </w:t>
             </w:r>
             <w:r>
               <w:rPr>
                 <w:rFonts w:ascii="Bookman Old Style" w:hAnsi="Bookman Old Style"/>
-                <w:b/>
-                <w:bCs/>
-              </w:rPr>
-              <w:t xml:space="preserve"> </w:t>
-            </w:r>
-            <w:r>
-              <w:rPr>
-                <w:rFonts w:ascii="Bookman Old Style" w:hAnsi="Bookman Old Style"/>
                 <w:lang w:val="en-PH"/>
               </w:rPr>
-              <w:t>_________________</w:t>
+              <w:t>______________</w:t>
+            </w:r>
+            <w:r>
+              <w:rPr>
+                <w:rFonts w:ascii="Bookman Old Style" w:hAnsi="Bookman Old Style"/>
+                <w:lang w:val="en-PH"/>
+              </w:rPr>
+              <w:t>_____________________                         __________________</w:t>
             </w:r>
           </w:p>
           <w:p>
@@ -440,6 +758,114 @@
             <w:pPr>
               <w:pStyle w:val="NoSpacing"/>
             </w:pPr>
+            <w:r>
+              <w:rPr>
+                <w:rFonts w:ascii="Times New Roman" w:hAnsi="Times New Roman"/>
+                <w:b/>
+                <w:bCs/>
+                <w:noProof/>
+                <w:sz w:val="18"/>
+                <w:szCs w:val="18"/>
+              </w:rPr>
+              <mc:AlternateContent>
+                <mc:Choice Requires="wps">
+                  <w:drawing>
+                    <wp:anchor distT="0" distB="0" distL="114300" distR="114300" simplePos="0" relativeHeight="251663360" behindDoc="0" locked="0" layoutInCell="1" allowOverlap="1" wp14:anchorId="19F21DBA" wp14:editId="7B0383FA">
+                      <wp:simplePos x="0" y="0"/>
+                      <wp:positionH relativeFrom="column">
+                        <wp:posOffset>3392170</wp:posOffset>
+                      </wp:positionH>
+                      <wp:positionV relativeFrom="paragraph">
+                        <wp:posOffset>38100</wp:posOffset>
+                      </wp:positionV>
+                      <wp:extent cx="2171700" cy="332105"/>
+                      <wp:effectExtent l="0" t="0" r="0" b="0"/>
+                      <wp:wrapNone/>
+                      <wp:docPr id="1879565606" name="Text Box 1879565606"/>
+                      <wp:cNvGraphicFramePr/>
+                      <a:graphic xmlns:a="http://schemas.openxmlformats.org/drawingml/2006/main">
+                        <a:graphicData uri="http://schemas.microsoft.com/office/word/2010/wordprocessingShape">
+                          <wps:wsp>
+                            <wps:cNvSpPr txBox="1"/>
+                            <wps:spPr>
+                              <a:xfrm>
+                                <a:off x="0" y="0"/>
+                                <a:ext cx="2171700" cy="332105"/>
+                              </a:xfrm>
+                              <a:prstGeom prst="rect">
+                                <a:avLst/>
+                              </a:prstGeom>
+                              <a:noFill/>
+                              <a:ln w="6350">
+                                <a:noFill/>
+                              </a:ln>
+                            </wps:spPr>
+                            <wps:txbx>
+                              <w:txbxContent>
+                                <w:p>
+                                  <w:pPr>
+                                    <w:jc w:val="center"/>
+                                  </w:pPr>
+                                  <w:r>
+                                    <w:t>${</w:t>
+                                  </w:r>
+                                  <w:proofErr w:type="spellStart"/>
+                                  <w:r>
+                                    <w:t>approval_date</w:t>
+                                  </w:r>
+                                  <w:proofErr w:type="spellEnd"/>
+                                  <w:r>
+                                    <w:t>}</w:t>
+                                  </w:r>
+                                </w:p>
+                              </w:txbxContent>
+                            </wps:txbx>
+                            <wps:bodyPr rot="0" spcFirstLastPara="0" vertOverflow="overflow" horzOverflow="overflow" vert="horz" wrap="square" lIns="91440" tIns="45720" rIns="91440" bIns="45720" numCol="1" spcCol="0" rtlCol="0" fromWordArt="0" anchor="t" anchorCtr="0" forceAA="0" compatLnSpc="1">
+                              <a:prstTxWarp prst="textNoShape">
+                                <a:avLst/>
+                              </a:prstTxWarp>
+                              <a:noAutofit/>
+                            </wps:bodyPr>
+                          </wps:wsp>
+                        </a:graphicData>
+                      </a:graphic>
+                      <wp14:sizeRelH relativeFrom="margin">
+                        <wp14:pctWidth>0</wp14:pctWidth>
+                      </wp14:sizeRelH>
+                      <wp14:sizeRelV relativeFrom="margin">
+                        <wp14:pctHeight>0</wp14:pctHeight>
+                      </wp14:sizeRelV>
+                    </wp:anchor>
+                  </w:drawing>
+                </mc:Choice>
+                <mc:Fallback>
+                  <w:pict>
+                    <v:shape w14:anchorId="19F21DBA" id="Text Box 1879565606" o:spid="_x0000_s1028" type="#_x0000_t202" style="position:absolute;margin-left:267.1pt;margin-top:3pt;width:171pt;height:26.15pt;z-index:251663360;visibility:visible;mso-wrap-style:square;mso-width-percent:0;mso-height-percent:0;mso-wrap-distance-left:9pt;mso-wrap-distance-top:0;mso-wrap-distance-right:9pt;mso-wrap-distance-bottom:0;mso-position-horizontal:absolute;mso-position-horizontal-relative:text;mso-position-vertical:absolute;mso-position-vertical-relative:text;mso-width-percent:0;mso-height-percent:0;mso-width-relative:margin;mso-height-relative:margin;v-text-anchor:top" o:gfxdata="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" filled="f" stroked="f" strokeweight=".5pt">
+                      <v:textbox>
+                        <w:txbxContent>
+                          <w:p>
+                            <w:pPr>
+                              <w:jc w:val="center"/>
+                            </w:pPr>
+                            <w:r>
+                              <w:t>${</w:t>
+                            </w:r>
+                            <w:proofErr w:type="spellStart"/>
+                            <w:r>
+                              <w:t>approval_date</w:t>
+                            </w:r>
+                            <w:proofErr w:type="spellEnd"/>
+                            <w:r>
+                              <w:t>}</w:t>
+                            </w:r>
+                          </w:p>
+                        </w:txbxContent>
+                      </v:textbox>
+                    </v:shape>
+                  </w:pict>
+                </mc:Fallback>
+              </mc:AlternateContent>
+            </w:r>
           </w:p>
           <w:p>
             <w:pPr>
@@ -578,6 +1004,114 @@
                 <w:rFonts w:ascii="Bookman Old Style" w:hAnsi="Bookman Old Style"/>
               </w:rPr>
             </w:pPr>
+            <w:r>
+              <w:rPr>
+                <w:rFonts w:ascii="Times New Roman" w:hAnsi="Times New Roman"/>
+                <w:b/>
+                <w:bCs/>
+                <w:noProof/>
+                <w:sz w:val="18"/>
+                <w:szCs w:val="18"/>
+              </w:rPr>
+              <mc:AlternateContent>
+                <mc:Choice Requires="wps">
+                  <w:drawing>
+                    <wp:anchor distT="0" distB="0" distL="114300" distR="114300" simplePos="0" relativeHeight="251665408" behindDoc="0" locked="0" layoutInCell="1" allowOverlap="1" wp14:anchorId="01FDB58F" wp14:editId="049D4880">
+                      <wp:simplePos x="0" y="0"/>
+                      <wp:positionH relativeFrom="column">
+                        <wp:posOffset>3399790</wp:posOffset>
+                      </wp:positionH>
+                      <wp:positionV relativeFrom="paragraph">
+                        <wp:posOffset>1270</wp:posOffset>
+                      </wp:positionV>
+                      <wp:extent cx="2171700" cy="332105"/>
+                      <wp:effectExtent l="0" t="0" r="0" b="0"/>
+                      <wp:wrapNone/>
+                      <wp:docPr id="1144662481" name="Text Box 1144662481"/>
+                      <wp:cNvGraphicFramePr/>
+                      <a:graphic xmlns:a="http://schemas.openxmlformats.org/drawingml/2006/main">
+                        <a:graphicData uri="http://schemas.microsoft.com/office/word/2010/wordprocessingShape">
+                          <wps:wsp>
+                            <wps:cNvSpPr txBox="1"/>
+                            <wps:spPr>
+                              <a:xfrm>
+                                <a:off x="0" y="0"/>
+                                <a:ext cx="2171700" cy="332105"/>
+                              </a:xfrm>
+                              <a:prstGeom prst="rect">
+                                <a:avLst/>
+                              </a:prstGeom>
+                              <a:noFill/>
+                              <a:ln w="6350">
+                                <a:noFill/>
+                              </a:ln>
+                            </wps:spPr>
+                            <wps:txbx>
+                              <w:txbxContent>
+                                <w:p>
+                                  <w:pPr>
+                                    <w:jc w:val="center"/>
+                                  </w:pPr>
+                                  <w:r>
+                                    <w:t>${</w:t>
+                                  </w:r>
+                                  <w:proofErr w:type="spellStart"/>
+                                  <w:r>
+                                    <w:t>approval_date</w:t>
+                                  </w:r>
+                                  <w:proofErr w:type="spellEnd"/>
+                                  <w:r>
+                                    <w:t>}</w:t>
+                                  </w:r>
+                                </w:p>
+                              </w:txbxContent>
+                            </wps:txbx>
+                            <wps:bodyPr rot="0" spcFirstLastPara="0" vertOverflow="overflow" horzOverflow="overflow" vert="horz" wrap="square" lIns="91440" tIns="45720" rIns="91440" bIns="45720" numCol="1" spcCol="0" rtlCol="0" fromWordArt="0" anchor="t" anchorCtr="0" forceAA="0" compatLnSpc="1">
+                              <a:prstTxWarp prst="textNoShape">
+                                <a:avLst/>
+                              </a:prstTxWarp>
+                              <a:noAutofit/>
+                            </wps:bodyPr>
+                          </wps:wsp>
+                        </a:graphicData>
+                      </a:graphic>
+                      <wp14:sizeRelH relativeFrom="margin">
+                        <wp14:pctWidth>0</wp14:pctWidth>
+                      </wp14:sizeRelH>
+                      <wp14:sizeRelV relativeFrom="margin">
+                        <wp14:pctHeight>0</wp14:pctHeight>
+                      </wp14:sizeRelV>
+                    </wp:anchor>
+                  </w:drawing>
+                </mc:Choice>
+                <mc:Fallback>
+                  <w:pict>
+                    <v:shape w14:anchorId="01FDB58F" id="Text Box 1144662481" o:spid="_x0000_s1029" type="#_x0000_t202" style="position:absolute;margin-left:267.7pt;margin-top:.1pt;width:171pt;height:26.15pt;z-index:251665408;visibility:visible;mso-wrap-style:square;mso-width-percent:0;mso-height-percent:0;mso-wrap-distance-left:9pt;mso-wrap-distance-top:0;mso-wrap-distance-right:9pt;mso-wrap-distance-bottom:0;mso-position-horizontal:absolute;mso-position-horizontal-relative:text;mso-position-vertical:absolute;mso-position-vertical-relative:text;mso-width-percent:0;mso-height-percent:0;mso-width-relative:margin;mso-height-relative:margin;v-text-anchor:top" o:gfxdata="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" filled="f" stroked="f" strokeweight=".5pt">
+                      <v:textbox>
+                        <w:txbxContent>
+                          <w:p>
+                            <w:pPr>
+                              <w:jc w:val="center"/>
+                            </w:pPr>
+                            <w:r>
+                              <w:t>${</w:t>
+                            </w:r>
+                            <w:proofErr w:type="spellStart"/>
+                            <w:r>
+                              <w:t>approval_date</w:t>
+                            </w:r>
+                            <w:proofErr w:type="spellEnd"/>
+                            <w:r>
+                              <w:t>}</w:t>
+                            </w:r>
+                          </w:p>
+                        </w:txbxContent>
+                      </v:textbox>
+                    </v:shape>
+                  </w:pict>
+                </mc:Fallback>
+              </mc:AlternateContent>
+            </w:r>
             <w:r>
               <w:rPr>
                 <w:rFonts w:ascii="Bookman Old Style" w:hAnsi="Bookman Old Style"/>
@@ -819,9 +1353,15 @@
       </w:tabs>
       <w:spacing w:after="0" w:line="240" w:lineRule="auto"/>
       <w:jc w:val="center"/>
+      <w:rPr>
+        <w:rFonts w:asciiTheme="minorHAnsi" w:hAnsiTheme="minorHAnsi" w:cstheme="minorHAnsi"/>
+        <w:bCs/>
+      </w:rPr>
     </w:pPr>
     <w:r>
       <w:rPr>
+        <w:rFonts w:asciiTheme="minorHAnsi" w:hAnsiTheme="minorHAnsi" w:cstheme="minorHAnsi"/>
+        <w:bCs/>
         <w:noProof/>
         <w:lang w:val="en-PH" w:eastAsia="en-PH"/>
       </w:rPr>
@@ -892,8 +1432,31 @@
     </w:r>
     <w:r>
       <w:rPr>
-        <w:rFonts w:ascii="Verdana" w:hAnsi="Verdana"/>
-        <w:b/>
+        <w:rFonts w:asciiTheme="minorHAnsi" w:hAnsiTheme="minorHAnsi" w:cstheme="minorHAnsi"/>
+        <w:bCs/>
+      </w:rPr>
+      <w:t>${</w:t>
+    </w:r>
+    <w:proofErr w:type="spellStart"/>
+    <w:r>
+      <w:rPr>
+        <w:rFonts w:asciiTheme="minorHAnsi" w:hAnsiTheme="minorHAnsi" w:cstheme="minorHAnsi"/>
+        <w:bCs/>
+      </w:rPr>
+      <w:t>at_tracking_no</w:t>
+    </w:r>
+    <w:proofErr w:type="spellEnd"/>
+    <w:r>
+      <w:rPr>
+        <w:rFonts w:asciiTheme="minorHAnsi" w:hAnsiTheme="minorHAnsi" w:cstheme="minorHAnsi"/>
+        <w:bCs/>
+      </w:rPr>
+      <w:t>}</w:t>
+    </w:r>
+    <w:r>
+      <w:rPr>
+        <w:rFonts w:asciiTheme="minorHAnsi" w:hAnsiTheme="minorHAnsi" w:cstheme="minorHAnsi"/>
+        <w:bCs/>
       </w:rPr>
       <w:tab/>
     </w:r>
@@ -971,9 +1534,9 @@
       </w:rPr>
       <w:t>Department of Education</w:t>
     </w:r>
+    <w:bookmarkEnd w:id="0"/>
+    <w:bookmarkEnd w:id="1"/>
   </w:p>
-  <w:bookmarkEnd w:id="0"/>
-  <w:bookmarkEnd w:id="1"/>
 </w:hdr>
 </file>
 

</xml_diff>